<commit_message>
clearing files and updating vs code and server
</commit_message>
<xml_diff>
--- a/backend/facturi/factura_STC_41.docx
+++ b/backend/facturi/factura_STC_41.docx
@@ -48,27 +48,7 @@
     </w:p>
     <w:p>
       <w:r>
-        <w:t>Denumire: ESX INTEL WORLD S.R.L.</w:t>
-      </w:r>
-    </w:p>
-    <w:p>
-      <w:r>
-        <w:t>CUI/Tax ID no: 38151434</w:t>
-      </w:r>
-    </w:p>
-    <w:p>
-      <w:r>
-        <w:t>Adresa/Adress: MUNICIPIUL BUCUREŞTI, SECTOR 1, CALEA FLOREASCA, NR.169, CORP X, PARTER, CAMERA 24A</w:t>
-      </w:r>
-    </w:p>
-    <w:p>
-      <w:r>
-        <w:t>Registrul comertului/Registration no: J40/10130/2019</w:t>
-      </w:r>
-    </w:p>
-    <w:p>
-      <w:r>
-        <w:t>Email: gyds@dsjb</w:t>
+        <w:t>Persoana fizica</w:t>
       </w:r>
     </w:p>
     <w:p>

</xml_diff>